<commit_message>
use case corporation registration
</commit_message>
<xml_diff>
--- a/Use_case_registration_form_2.docx
+++ b/Use_case_registration_form_2.docx
@@ -7,39 +7,23 @@
         <w:rPr>
           <w:sz w:val="24"/>
           <w:szCs w:val="24"/>
+          <w:lang w:val="en-US"/>
         </w:rPr>
       </w:pPr>
-      <w:proofErr w:type="spellStart"/>
       <w:r>
         <w:rPr>
           <w:sz w:val="24"/>
           <w:szCs w:val="24"/>
         </w:rPr>
-        <w:t>Use</w:t>
+        <w:t xml:space="preserve">Use case 2: </w:t>
       </w:r>
-      <w:proofErr w:type="spellEnd"/>
       <w:r>
         <w:rPr>
           <w:sz w:val="24"/>
           <w:szCs w:val="24"/>
+          <w:lang w:val="en-US"/>
         </w:rPr>
-        <w:t xml:space="preserve"> </w:t>
-      </w:r>
-      <w:proofErr w:type="spellStart"/>
-      <w:r>
-        <w:rPr>
-          <w:sz w:val="24"/>
-          <w:szCs w:val="24"/>
-        </w:rPr>
-        <w:t>case</w:t>
-      </w:r>
-      <w:proofErr w:type="spellEnd"/>
-      <w:r>
-        <w:rPr>
-          <w:sz w:val="24"/>
-          <w:szCs w:val="24"/>
-        </w:rPr>
-        <w:t xml:space="preserve"> 2: </w:t>
+        <w:t>Corporate registration</w:t>
       </w:r>
     </w:p>
     <w:tbl>
@@ -592,21 +576,7 @@
               <w:rPr>
                 <w:color w:val="auto"/>
               </w:rPr>
-              <w:t>Clicks the button “</w:t>
-            </w:r>
-            <w:proofErr w:type="spellStart"/>
-            <w:r>
-              <w:rPr>
-                <w:color w:val="auto"/>
-              </w:rPr>
-              <w:t>Продължи</w:t>
-            </w:r>
-            <w:proofErr w:type="spellEnd"/>
-            <w:r>
-              <w:rPr>
-                <w:color w:val="auto"/>
-              </w:rPr>
-              <w:t>”</w:t>
+              <w:t>Clicks the button “Продължи”</w:t>
             </w:r>
           </w:p>
         </w:tc>

</xml_diff>